<commit_message>
création dossier activités logiciel 4ème L + modification rapport + ajout des tâches déja faite (Cas d'utilisation , conception, scenarii, Maquette, ...
</commit_message>
<xml_diff>
--- a/Quatrième_Livrable/Rapport_Quatrieme_Livrable_A_LIRE.docx
+++ b/Quatrième_Livrable/Rapport_Quatrieme_Livrable_A_LIRE.docx
@@ -111,7 +111,7 @@
             </w:rPr>
             <w:fldChar w:fldCharType="separate"/>
           </w:r>
-          <w:hyperlink w:anchor="_Toc121340657" w:history="1">
+          <w:hyperlink w:anchor="_Toc121349136" w:history="1">
             <w:r>
               <w:rPr>
                 <w:rStyle w:val="Lienhypertexte"/>
@@ -139,7 +139,7 @@
                 <w:noProof/>
                 <w:webHidden/>
               </w:rPr>
-              <w:instrText xml:space="preserve"> PAGEREF _Toc121340657 \h </w:instrText>
+              <w:instrText xml:space="preserve"> PAGEREF _Toc121349136 \h </w:instrText>
             </w:r>
             <w:r>
               <w:rPr>
@@ -179,7 +179,7 @@
               <w:lang w:eastAsia="fr-FR"/>
             </w:rPr>
           </w:pPr>
-          <w:hyperlink w:anchor="_Toc121340658" w:history="1">
+          <w:hyperlink w:anchor="_Toc121349137" w:history="1">
             <w:r>
               <w:rPr>
                 <w:rStyle w:val="Lienhypertexte"/>
@@ -207,7 +207,7 @@
                 <w:noProof/>
                 <w:webHidden/>
               </w:rPr>
-              <w:instrText xml:space="preserve"> PAGEREF _Toc121340658 \h </w:instrText>
+              <w:instrText xml:space="preserve"> PAGEREF _Toc121349137 \h </w:instrText>
             </w:r>
             <w:r>
               <w:rPr>
@@ -227,7 +227,7 @@
                 <w:noProof/>
                 <w:webHidden/>
               </w:rPr>
-              <w:t>2</w:t>
+              <w:t>3</w:t>
             </w:r>
             <w:r>
               <w:rPr>
@@ -247,14 +247,14 @@
               <w:lang w:eastAsia="fr-FR"/>
             </w:rPr>
           </w:pPr>
-          <w:hyperlink w:anchor="_Toc121340659" w:history="1">
+          <w:hyperlink w:anchor="_Toc121349138" w:history="1">
             <w:r>
               <w:rPr>
                 <w:rStyle w:val="Lienhypertexte"/>
                 <w:b/>
                 <w:noProof/>
               </w:rPr>
-              <w:t>Premier livrable</w:t>
+              <w:t>Quatrième livrable</w:t>
             </w:r>
             <w:r>
               <w:rPr>
@@ -275,7 +275,7 @@
                 <w:noProof/>
                 <w:webHidden/>
               </w:rPr>
-              <w:instrText xml:space="preserve"> PAGEREF _Toc121340659 \h </w:instrText>
+              <w:instrText xml:space="preserve"> PAGEREF _Toc121349138 \h </w:instrText>
             </w:r>
             <w:r>
               <w:rPr>
@@ -332,7 +332,7 @@
           <w:b/>
         </w:rPr>
       </w:pPr>
-      <w:bookmarkStart w:id="0" w:name="_Toc121340657"/>
+      <w:bookmarkStart w:id="0" w:name="_Toc121349136"/>
       <w:r>
         <w:rPr>
           <w:b/>
@@ -368,6 +368,8 @@
           <w:szCs w:val="32"/>
         </w:rPr>
       </w:pPr>
+      <w:bookmarkStart w:id="1" w:name="_GoBack"/>
+      <w:bookmarkEnd w:id="1"/>
     </w:p>
     <w:p>
       <w:pPr>
@@ -1533,7 +1535,7 @@
           <w:b/>
         </w:rPr>
       </w:pPr>
-      <w:bookmarkStart w:id="1" w:name="_Toc121340658"/>
+      <w:bookmarkStart w:id="2" w:name="_Toc121349137"/>
       <w:r>
         <w:rPr>
           <w:b/>
@@ -1547,7 +1549,7 @@
         </w:rPr>
         <w:t xml:space="preserve"> du livrable</w:t>
       </w:r>
-      <w:bookmarkEnd w:id="1"/>
+      <w:bookmarkEnd w:id="2"/>
     </w:p>
     <w:p>
       <w:pPr>
@@ -2121,7 +2123,7 @@
           <w:b/>
         </w:rPr>
       </w:pPr>
-      <w:bookmarkStart w:id="2" w:name="_Toc121340659"/>
+      <w:bookmarkStart w:id="3" w:name="_Toc121349138"/>
       <w:r>
         <w:rPr>
           <w:b/>
@@ -2134,7 +2136,7 @@
         </w:rPr>
         <w:t xml:space="preserve"> livrable</w:t>
       </w:r>
-      <w:bookmarkEnd w:id="2"/>
+      <w:bookmarkEnd w:id="3"/>
     </w:p>
     <w:p>
       <w:pPr>
@@ -2883,7 +2885,7 @@
           <w:szCs w:val="28"/>
         </w:rPr>
       </w:pPr>
-      <w:bookmarkStart w:id="3" w:name="_Hlk119260801"/>
+      <w:bookmarkStart w:id="4" w:name="_Hlk119260801"/>
       <w:r>
         <w:rPr>
           <w:sz w:val="28"/>
@@ -2962,8 +2964,8 @@
           <w:szCs w:val="28"/>
         </w:rPr>
       </w:pPr>
-      <w:bookmarkStart w:id="4" w:name="_Hlk119260846"/>
-      <w:bookmarkEnd w:id="3"/>
+      <w:bookmarkStart w:id="5" w:name="_Hlk119260846"/>
+      <w:bookmarkEnd w:id="4"/>
       <w:r>
         <w:rPr>
           <w:sz w:val="28"/>
@@ -2987,7 +2989,7 @@
         <w:t>On définit toutes les technologies utilisées lors de ce projet.</w:t>
       </w:r>
     </w:p>
-    <w:bookmarkEnd w:id="4"/>
+    <w:bookmarkEnd w:id="5"/>
     <w:p>
       <w:pPr>
         <w:rPr>
@@ -3481,16 +3483,7 @@
           <w:sz w:val="26"/>
           <w:szCs w:val="26"/>
         </w:rPr>
-        <w:t xml:space="preserve"> nous avions pu faire la connexion login et mot de passe, ainsi que l’inscription et l’interaction avec la base de données que nous avons </w:t>
-      </w:r>
-      <w:bookmarkStart w:id="5" w:name="_GoBack"/>
-      <w:bookmarkEnd w:id="5"/>
-      <w:r>
-        <w:rPr>
-          <w:sz w:val="26"/>
-          <w:szCs w:val="26"/>
-        </w:rPr>
-        <w:t>créée dans le livrable antérieur (3</w:t>
+        <w:t xml:space="preserve"> nous avions pu faire la connexion login et mot de passe, ainsi que l’inscription et l’interaction avec la base de données que nous avons créée dans le livrable antérieur (3</w:t>
       </w:r>
       <w:r>
         <w:rPr>
@@ -4689,7 +4682,7 @@
 </file>
 
 <file path=customXml/itemProps1.xml><?xml version="1.0" encoding="utf-8"?>
-<ds:datastoreItem xmlns:ds="http://schemas.openxmlformats.org/officeDocument/2006/customXml" ds:itemID="{1029B135-9CF7-47CE-AE3D-8BCD2648D589}">
+<ds:datastoreItem xmlns:ds="http://schemas.openxmlformats.org/officeDocument/2006/customXml" ds:itemID="{38D2A5DD-7AAA-4E8D-9532-BF50195C85ED}">
   <ds:schemaRefs>
     <ds:schemaRef ds:uri="http://schemas.openxmlformats.org/officeDocument/2006/bibliography"/>
   </ds:schemaRefs>

</xml_diff>

<commit_message>
modification de la partie programmation
</commit_message>
<xml_diff>
--- a/Quatrième_Livrable/Rapport_Quatrieme_Livrable_A_LIRE.docx
+++ b/Quatrième_Livrable/Rapport_Quatrieme_Livrable_A_LIRE.docx
@@ -368,8 +368,6 @@
           <w:szCs w:val="32"/>
         </w:rPr>
       </w:pPr>
-      <w:bookmarkStart w:id="1" w:name="_GoBack"/>
-      <w:bookmarkEnd w:id="1"/>
     </w:p>
     <w:p>
       <w:pPr>
@@ -1094,22 +1092,15 @@
         </w:rPr>
         <w:t>Conception_architectural</w:t>
       </w:r>
+      <w:r>
+        <w:rPr>
+          <w:color w:val="000000" w:themeColor="text1"/>
+          <w:sz w:val="32"/>
+          <w:szCs w:val="32"/>
+        </w:rPr>
+        <w:t>_Php</w:t>
+      </w:r>
       <w:proofErr w:type="spellEnd"/>
-      <w:r>
-        <w:rPr>
-          <w:color w:val="000000" w:themeColor="text1"/>
-          <w:sz w:val="32"/>
-          <w:szCs w:val="32"/>
-        </w:rPr>
-        <w:t xml:space="preserve"> </w:t>
-      </w:r>
-      <w:r>
-        <w:rPr>
-          <w:sz w:val="32"/>
-          <w:szCs w:val="32"/>
-        </w:rPr>
-        <w:t>(nous avons besoin de la conception pour pouvoir faire les tests sur ce livrable donc nous mettons le dossier dans ce livrable)</w:t>
-      </w:r>
     </w:p>
     <w:p>
       <w:pPr>
@@ -1401,6 +1392,8 @@
         </w:rPr>
         <w:t>.css</w:t>
       </w:r>
+      <w:bookmarkStart w:id="1" w:name="_GoBack"/>
+      <w:bookmarkEnd w:id="1"/>
     </w:p>
     <w:p>
       <w:pPr>
@@ -1540,64 +1533,64 @@
         <w:rPr>
           <w:b/>
         </w:rPr>
+        <w:t>Choix</w:t>
+      </w:r>
+      <w:r>
+        <w:rPr>
+          <w:b/>
+        </w:rPr>
+        <w:t xml:space="preserve"> du livrable</w:t>
+      </w:r>
+      <w:bookmarkEnd w:id="2"/>
+    </w:p>
+    <w:p>
+      <w:pPr>
+        <w:pStyle w:val="Sansinterligne"/>
+        <w:rPr>
+          <w:b/>
+          <w:sz w:val="32"/>
+          <w:szCs w:val="32"/>
+        </w:rPr>
+      </w:pPr>
+      <w:r>
+        <w:rPr>
+          <w:b/>
+          <w:sz w:val="32"/>
+          <w:szCs w:val="32"/>
+        </w:rPr>
+        <w:t xml:space="preserve">Choix du </w:t>
+      </w:r>
+      <w:r>
+        <w:rPr>
+          <w:b/>
+          <w:sz w:val="32"/>
+          <w:szCs w:val="32"/>
+        </w:rPr>
+        <w:t>quatrième</w:t>
+      </w:r>
+      <w:r>
+        <w:rPr>
+          <w:b/>
+          <w:sz w:val="32"/>
+          <w:szCs w:val="32"/>
+        </w:rPr>
+        <w:t xml:space="preserve"> livrable</w:t>
+      </w:r>
+    </w:p>
+    <w:p>
+      <w:pPr>
+        <w:rPr>
+          <w:sz w:val="28"/>
+          <w:szCs w:val="28"/>
+        </w:rPr>
+      </w:pPr>
+      <w:r>
+        <w:rPr>
+          <w:b/>
+          <w:sz w:val="32"/>
+          <w:szCs w:val="32"/>
+        </w:rPr>
         <w:lastRenderedPageBreak/>
-        <w:t>Choix</w:t>
-      </w:r>
-      <w:r>
-        <w:rPr>
-          <w:b/>
-        </w:rPr>
-        <w:t xml:space="preserve"> du livrable</w:t>
-      </w:r>
-      <w:bookmarkEnd w:id="2"/>
-    </w:p>
-    <w:p>
-      <w:pPr>
-        <w:pStyle w:val="Sansinterligne"/>
-        <w:rPr>
-          <w:b/>
-          <w:sz w:val="32"/>
-          <w:szCs w:val="32"/>
-        </w:rPr>
-      </w:pPr>
-      <w:r>
-        <w:rPr>
-          <w:b/>
-          <w:sz w:val="32"/>
-          <w:szCs w:val="32"/>
-        </w:rPr>
-        <w:t xml:space="preserve">Choix du </w:t>
-      </w:r>
-      <w:r>
-        <w:rPr>
-          <w:b/>
-          <w:sz w:val="32"/>
-          <w:szCs w:val="32"/>
-        </w:rPr>
-        <w:t>quatrième</w:t>
-      </w:r>
-      <w:r>
-        <w:rPr>
-          <w:b/>
-          <w:sz w:val="32"/>
-          <w:szCs w:val="32"/>
-        </w:rPr>
-        <w:t xml:space="preserve"> livrable</w:t>
-      </w:r>
-    </w:p>
-    <w:p>
-      <w:pPr>
-        <w:rPr>
-          <w:sz w:val="28"/>
-          <w:szCs w:val="28"/>
-        </w:rPr>
-      </w:pPr>
-      <w:r>
-        <w:rPr>
-          <w:b/>
-          <w:sz w:val="32"/>
-          <w:szCs w:val="32"/>
-        </w:rPr>
         <w:tab/>
       </w:r>
       <w:r>
@@ -1980,8 +1973,15 @@
           <w:sz w:val="28"/>
           <w:szCs w:val="28"/>
         </w:rPr>
+        <w:t xml:space="preserve">Cette méthode de cascade nous permet d’avoir un contrôle sur chaque étape. Elle permet dès que possible de pouvoir créer les tests, ainsi lors du développement à </w:t>
+      </w:r>
+      <w:r>
+        <w:rPr>
+          <w:sz w:val="28"/>
+          <w:szCs w:val="28"/>
+        </w:rPr>
         <w:lastRenderedPageBreak/>
-        <w:t>Cette méthode de cascade nous permet d’avoir un contrôle sur chaque étape. Elle permet dès que possible de pouvoir créer les tests, ainsi lors du développement à chaque étape on réfléchit aux erreurs que l’on cherche. Une fois la programmation terminée nous exécutons les tests de validation qui vont venir valider le</w:t>
+        <w:t>chaque étape on réfléchit aux erreurs que l’on cherche. Une fois la programmation terminée nous exécutons les tests de validation qui vont venir valider le</w:t>
       </w:r>
       <w:r>
         <w:rPr>
@@ -2642,37 +2642,37 @@
           <w:sz w:val="28"/>
           <w:szCs w:val="28"/>
         </w:rPr>
+        <w:t>Maquette</w:t>
+      </w:r>
+      <w:r>
+        <w:rPr>
+          <w:sz w:val="28"/>
+          <w:szCs w:val="28"/>
+        </w:rPr>
+        <w:t>_logo</w:t>
+      </w:r>
+      <w:proofErr w:type="spellEnd"/>
+      <w:r>
+        <w:rPr>
+          <w:sz w:val="28"/>
+          <w:szCs w:val="28"/>
+        </w:rPr>
+        <w:t> :</w:t>
+      </w:r>
+    </w:p>
+    <w:p>
+      <w:pPr>
+        <w:rPr>
+          <w:sz w:val="26"/>
+          <w:szCs w:val="26"/>
+        </w:rPr>
+      </w:pPr>
+      <w:r>
+        <w:rPr>
+          <w:sz w:val="28"/>
+          <w:szCs w:val="28"/>
+        </w:rPr>
         <w:lastRenderedPageBreak/>
-        <w:t>Maquette</w:t>
-      </w:r>
-      <w:r>
-        <w:rPr>
-          <w:sz w:val="28"/>
-          <w:szCs w:val="28"/>
-        </w:rPr>
-        <w:t>_logo</w:t>
-      </w:r>
-      <w:proofErr w:type="spellEnd"/>
-      <w:r>
-        <w:rPr>
-          <w:sz w:val="28"/>
-          <w:szCs w:val="28"/>
-        </w:rPr>
-        <w:t> :</w:t>
-      </w:r>
-    </w:p>
-    <w:p>
-      <w:pPr>
-        <w:rPr>
-          <w:sz w:val="26"/>
-          <w:szCs w:val="26"/>
-        </w:rPr>
-      </w:pPr>
-      <w:r>
-        <w:rPr>
-          <w:sz w:val="28"/>
-          <w:szCs w:val="28"/>
-        </w:rPr>
         <w:tab/>
       </w:r>
       <w:r>
@@ -4682,7 +4682,7 @@
 </file>
 
 <file path=customXml/itemProps1.xml><?xml version="1.0" encoding="utf-8"?>
-<ds:datastoreItem xmlns:ds="http://schemas.openxmlformats.org/officeDocument/2006/customXml" ds:itemID="{38D2A5DD-7AAA-4E8D-9532-BF50195C85ED}">
+<ds:datastoreItem xmlns:ds="http://schemas.openxmlformats.org/officeDocument/2006/customXml" ds:itemID="{D4F1E94B-8AB7-4A71-9E32-EED1655F4204}">
   <ds:schemaRefs>
     <ds:schemaRef ds:uri="http://schemas.openxmlformats.org/officeDocument/2006/bibliography"/>
   </ds:schemaRefs>

</xml_diff>

<commit_message>
Fin du quatrième livrable
</commit_message>
<xml_diff>
--- a/Quatrième_Livrable/Rapport_Quatrieme_Livrable_A_LIRE.docx
+++ b/Quatrième_Livrable/Rapport_Quatrieme_Livrable_A_LIRE.docx
@@ -896,6 +896,26 @@
     <w:p>
       <w:pPr>
         <w:pStyle w:val="Paragraphedeliste"/>
+        <w:numPr>
+          <w:ilvl w:val="1"/>
+          <w:numId w:val="1"/>
+        </w:numPr>
+        <w:rPr>
+          <w:sz w:val="32"/>
+          <w:szCs w:val="32"/>
+        </w:rPr>
+      </w:pPr>
+      <w:r>
+        <w:rPr>
+          <w:sz w:val="32"/>
+          <w:szCs w:val="32"/>
+        </w:rPr>
+        <w:t>Etude des technologies web</w:t>
+      </w:r>
+    </w:p>
+    <w:p>
+      <w:pPr>
+        <w:pStyle w:val="Paragraphedeliste"/>
         <w:rPr>
           <w:color w:val="FF0000"/>
           <w:sz w:val="32"/>
@@ -1569,6 +1589,30 @@
     </w:p>
     <w:p>
       <w:pPr>
+        <w:pStyle w:val="Sansinterligne"/>
+        <w:rPr>
+          <w:sz w:val="32"/>
+          <w:szCs w:val="32"/>
+        </w:rPr>
+      </w:pPr>
+      <w:r>
+        <w:rPr>
+          <w:b/>
+          <w:sz w:val="32"/>
+          <w:szCs w:val="32"/>
+        </w:rPr>
+        <w:tab/>
+      </w:r>
+      <w:r>
+        <w:rPr>
+          <w:sz w:val="32"/>
+          <w:szCs w:val="32"/>
+        </w:rPr>
+        <w:t>Nous avons fait un changement dans nos livrables : Ce livrable va être sur les pages PHP et non pas que les pages de l’utilisateur mais aussi sur les pages du gestionnaire. Cependant le prochain livrable sera sur les modules.</w:t>
+      </w:r>
+    </w:p>
+    <w:p>
+      <w:pPr>
         <w:rPr>
           <w:sz w:val="28"/>
           <w:szCs w:val="28"/>
@@ -1940,6 +1984,7 @@
           <w:sz w:val="28"/>
           <w:szCs w:val="28"/>
         </w:rPr>
+        <w:lastRenderedPageBreak/>
         <w:tab/>
       </w:r>
       <w:r>
@@ -1962,7 +2007,6 @@
           <w:sz w:val="28"/>
           <w:szCs w:val="28"/>
         </w:rPr>
-        <w:lastRenderedPageBreak/>
         <w:t>Cette méthode de cascade nous permet d’avoir un contrôle sur chaque étape. Elle permet dès que possible de pouvoir créer les tests, ainsi lors du développement à chaque étape on réfléchit aux erreurs que l’on cherche. Une fois la programmation terminée nous exécutons les tests de validation qui vont venir valider le</w:t>
       </w:r>
       <w:r>
@@ -2289,6 +2333,21 @@
           <w:szCs w:val="26"/>
         </w:rPr>
       </w:pPr>
+      <w:r>
+        <w:rPr>
+          <w:sz w:val="26"/>
+          <w:szCs w:val="26"/>
+        </w:rPr>
+        <w:t>Nous proposons un cahier des charges cumulés, c’est-à-dire tout ce qui a été vu dans le cahier des charges jusqu’à ce livrable.</w:t>
+      </w:r>
+    </w:p>
+    <w:p>
+      <w:pPr>
+        <w:rPr>
+          <w:sz w:val="26"/>
+          <w:szCs w:val="26"/>
+        </w:rPr>
+      </w:pPr>
     </w:p>
     <w:p>
       <w:pPr>
@@ -2452,15 +2511,24 @@
     <w:p>
       <w:pPr>
         <w:rPr>
-          <w:sz w:val="28"/>
-          <w:szCs w:val="28"/>
-        </w:rPr>
-      </w:pPr>
-      <w:r>
-        <w:rPr>
-          <w:sz w:val="28"/>
-          <w:szCs w:val="28"/>
-        </w:rPr>
+          <w:sz w:val="26"/>
+          <w:szCs w:val="26"/>
+        </w:rPr>
+      </w:pPr>
+    </w:p>
+    <w:p>
+      <w:pPr>
+        <w:rPr>
+          <w:sz w:val="28"/>
+          <w:szCs w:val="28"/>
+        </w:rPr>
+      </w:pPr>
+      <w:r>
+        <w:rPr>
+          <w:sz w:val="28"/>
+          <w:szCs w:val="28"/>
+        </w:rPr>
+        <w:lastRenderedPageBreak/>
         <w:t>Recueil des besoins</w:t>
       </w:r>
       <w:r>
@@ -2616,7 +2684,6 @@
           <w:sz w:val="30"/>
           <w:szCs w:val="30"/>
         </w:rPr>
-        <w:lastRenderedPageBreak/>
         <w:t>Spécification</w:t>
       </w:r>
     </w:p>
@@ -3004,12 +3071,22 @@
           <w:szCs w:val="32"/>
         </w:rPr>
       </w:pPr>
-      <w:r>
-        <w:rPr>
-          <w:b/>
-          <w:sz w:val="32"/>
-          <w:szCs w:val="32"/>
-        </w:rPr>
+    </w:p>
+    <w:p>
+      <w:pPr>
+        <w:rPr>
+          <w:b/>
+          <w:sz w:val="32"/>
+          <w:szCs w:val="32"/>
+        </w:rPr>
+      </w:pPr>
+      <w:r>
+        <w:rPr>
+          <w:b/>
+          <w:sz w:val="32"/>
+          <w:szCs w:val="32"/>
+        </w:rPr>
+        <w:lastRenderedPageBreak/>
         <w:t>Conception</w:t>
       </w:r>
     </w:p>
@@ -3114,7 +3191,6 @@
           <w:sz w:val="28"/>
           <w:szCs w:val="28"/>
         </w:rPr>
-        <w:lastRenderedPageBreak/>
         <w:t>Conception_détaillée</w:t>
       </w:r>
       <w:proofErr w:type="spellEnd"/>
@@ -3337,12 +3413,22 @@
           <w:szCs w:val="32"/>
         </w:rPr>
       </w:pPr>
-      <w:r>
-        <w:rPr>
-          <w:b/>
-          <w:sz w:val="32"/>
-          <w:szCs w:val="32"/>
-        </w:rPr>
+    </w:p>
+    <w:p>
+      <w:pPr>
+        <w:rPr>
+          <w:b/>
+          <w:sz w:val="32"/>
+          <w:szCs w:val="32"/>
+        </w:rPr>
+      </w:pPr>
+      <w:r>
+        <w:rPr>
+          <w:b/>
+          <w:sz w:val="32"/>
+          <w:szCs w:val="32"/>
+        </w:rPr>
+        <w:lastRenderedPageBreak/>
         <w:t>Programmation</w:t>
       </w:r>
     </w:p>
@@ -3535,178 +3621,269 @@
           <w:szCs w:val="26"/>
         </w:rPr>
       </w:pPr>
+    </w:p>
+    <w:p>
+      <w:pPr>
+        <w:rPr>
+          <w:b/>
+          <w:sz w:val="32"/>
+          <w:szCs w:val="32"/>
+        </w:rPr>
+      </w:pPr>
+      <w:r>
+        <w:rPr>
+          <w:b/>
+          <w:sz w:val="32"/>
+          <w:szCs w:val="32"/>
+        </w:rPr>
+        <w:t>Test</w:t>
+      </w:r>
+    </w:p>
+    <w:p>
+      <w:pPr>
+        <w:rPr>
+          <w:sz w:val="28"/>
+          <w:szCs w:val="28"/>
+        </w:rPr>
+      </w:pPr>
+      <w:r>
+        <w:rPr>
+          <w:b/>
+          <w:sz w:val="32"/>
+          <w:szCs w:val="32"/>
+        </w:rPr>
+        <w:tab/>
+      </w:r>
+      <w:r>
+        <w:rPr>
+          <w:sz w:val="28"/>
+          <w:szCs w:val="28"/>
+        </w:rPr>
+        <w:t>Test d’acceptation</w:t>
+      </w:r>
+      <w:r>
+        <w:rPr>
+          <w:sz w:val="28"/>
+          <w:szCs w:val="28"/>
+        </w:rPr>
+        <w:t> :</w:t>
+      </w:r>
+    </w:p>
+    <w:p>
+      <w:pPr>
+        <w:rPr>
+          <w:sz w:val="26"/>
+          <w:szCs w:val="26"/>
+        </w:rPr>
+      </w:pPr>
+      <w:r>
+        <w:rPr>
+          <w:sz w:val="28"/>
+          <w:szCs w:val="28"/>
+        </w:rPr>
+        <w:tab/>
+      </w:r>
+      <w:r>
+        <w:rPr>
+          <w:sz w:val="26"/>
+          <w:szCs w:val="26"/>
+        </w:rPr>
+        <w:t xml:space="preserve">C’est un type de test qui permet de vérifier si toutes les exigences client, décrites dans le cahier des charges correspondent </w:t>
+      </w:r>
+      <w:r>
+        <w:rPr>
+          <w:sz w:val="26"/>
+          <w:szCs w:val="26"/>
+        </w:rPr>
+        <w:t>aux chaque attentes</w:t>
+      </w:r>
+      <w:r>
+        <w:rPr>
+          <w:sz w:val="26"/>
+          <w:szCs w:val="26"/>
+        </w:rPr>
+        <w:t xml:space="preserve"> du produit défini dans chaque livrable. </w:t>
+      </w:r>
+      <w:r>
+        <w:rPr>
+          <w:sz w:val="26"/>
+          <w:szCs w:val="26"/>
+        </w:rPr>
+        <w:t>Elle est aussi décrite à partir de l’activité de spécification grâce à la réalisation des maquettes.</w:t>
+      </w:r>
+    </w:p>
+    <w:p>
+      <w:pPr>
+        <w:rPr>
+          <w:sz w:val="26"/>
+          <w:szCs w:val="26"/>
+        </w:rPr>
+      </w:pPr>
+      <w:r>
+        <w:rPr>
+          <w:sz w:val="26"/>
+          <w:szCs w:val="26"/>
+        </w:rPr>
+        <w:tab/>
+        <w:t>Nous retrouvons les tests d’acceptation réalisé à partir des attentes du clients et des maquettes, et valider après la programmation si cette dernière correspond bien.</w:t>
+      </w:r>
+    </w:p>
+    <w:p>
+      <w:pPr>
+        <w:rPr>
+          <w:sz w:val="26"/>
+          <w:szCs w:val="26"/>
+        </w:rPr>
+      </w:pPr>
+    </w:p>
+    <w:p>
+      <w:pPr>
+        <w:rPr>
+          <w:sz w:val="28"/>
+          <w:szCs w:val="28"/>
+        </w:rPr>
+      </w:pPr>
+      <w:r>
+        <w:rPr>
+          <w:sz w:val="28"/>
+          <w:szCs w:val="28"/>
+        </w:rPr>
+        <w:tab/>
+        <w:t>Test d’intégration</w:t>
+      </w:r>
+      <w:r>
+        <w:rPr>
+          <w:sz w:val="28"/>
+          <w:szCs w:val="28"/>
+        </w:rPr>
+        <w:t> :</w:t>
+      </w:r>
+    </w:p>
+    <w:p>
+      <w:pPr>
+        <w:rPr>
+          <w:sz w:val="28"/>
+          <w:szCs w:val="28"/>
+        </w:rPr>
+      </w:pPr>
+      <w:r>
+        <w:rPr>
+          <w:sz w:val="28"/>
+          <w:szCs w:val="28"/>
+        </w:rPr>
+        <w:tab/>
+        <w:t>C’est un type de test qui permet de vérifier si les exigences du client sur la navigabilité entre les composants correspondent bien. Les tests sont réalisés à partir du cahier des charges et approfondi dans la conception architecturale dans la partie conception.</w:t>
+      </w:r>
+    </w:p>
+    <w:p>
+      <w:pPr>
+        <w:rPr>
+          <w:sz w:val="28"/>
+          <w:szCs w:val="28"/>
+        </w:rPr>
+      </w:pPr>
+      <w:r>
+        <w:rPr>
+          <w:sz w:val="28"/>
+          <w:szCs w:val="28"/>
+        </w:rPr>
+        <w:tab/>
+        <w:t>Nous retrouvons les tests d’intégration réalisé à partir des attentes du clients et de la conception architecturale. La conception architecturale permet de voir si une page appelle l’autre. Ces tests sont validés après la programmation de toutes les pages html et si toutes les interactions entre les pages correspondent bien.</w:t>
+      </w:r>
+    </w:p>
+    <w:p>
+      <w:pPr>
+        <w:rPr>
+          <w:sz w:val="28"/>
+          <w:szCs w:val="28"/>
+        </w:rPr>
+      </w:pPr>
+    </w:p>
+    <w:p>
+      <w:pPr>
+        <w:rPr>
+          <w:sz w:val="28"/>
+          <w:szCs w:val="28"/>
+        </w:rPr>
+      </w:pPr>
+      <w:r>
+        <w:rPr>
+          <w:sz w:val="28"/>
+          <w:szCs w:val="28"/>
+        </w:rPr>
+        <w:tab/>
+        <w:t>Test unitaire :</w:t>
+      </w:r>
+    </w:p>
+    <w:p>
+      <w:pPr>
+        <w:rPr>
+          <w:sz w:val="28"/>
+          <w:szCs w:val="28"/>
+        </w:rPr>
+      </w:pPr>
+      <w:r>
+        <w:rPr>
+          <w:sz w:val="28"/>
+          <w:szCs w:val="28"/>
+        </w:rPr>
+        <w:lastRenderedPageBreak/>
+        <w:tab/>
+        <w:t xml:space="preserve">C’est un type de test qui permet de vérifier si les attendues sont bon. Ils sont </w:t>
+      </w:r>
+      <w:r>
+        <w:rPr>
+          <w:sz w:val="28"/>
+          <w:szCs w:val="28"/>
+        </w:rPr>
+        <w:t>réalisés</w:t>
+      </w:r>
+      <w:r>
+        <w:rPr>
+          <w:sz w:val="28"/>
+          <w:szCs w:val="28"/>
+        </w:rPr>
+        <w:t xml:space="preserve"> à partir des pages </w:t>
+      </w:r>
+      <w:r>
+        <w:rPr>
+          <w:sz w:val="28"/>
+          <w:szCs w:val="28"/>
+        </w:rPr>
+        <w:t>PHP</w:t>
+      </w:r>
+      <w:r>
+        <w:rPr>
+          <w:sz w:val="28"/>
+          <w:szCs w:val="28"/>
+        </w:rPr>
+        <w:t xml:space="preserve"> et on entre des valeurs pour vérifier si </w:t>
+      </w:r>
+      <w:r>
+        <w:rPr>
+          <w:sz w:val="28"/>
+          <w:szCs w:val="28"/>
+        </w:rPr>
+        <w:t xml:space="preserve">ça s’implémente dans la base de données. Dans l’ancien livrable, nous avons proposé ses tests mais pour le code que nous avons proposé pour les pages </w:t>
+      </w:r>
+      <w:proofErr w:type="spellStart"/>
+      <w:r>
+        <w:rPr>
+          <w:sz w:val="28"/>
+          <w:szCs w:val="28"/>
+        </w:rPr>
+        <w:t>php</w:t>
+      </w:r>
+      <w:proofErr w:type="spellEnd"/>
+      <w:r>
+        <w:rPr>
+          <w:sz w:val="28"/>
+          <w:szCs w:val="28"/>
+        </w:rPr>
+        <w:t>. Dans ce livrable nous avons implémenter le code fait dans le livrable ultérieur et nous vérifions si sur nos pages cela marche.</w:t>
+      </w:r>
       <w:bookmarkStart w:id="5" w:name="_GoBack"/>
       <w:bookmarkEnd w:id="5"/>
-    </w:p>
-    <w:p>
-      <w:pPr>
-        <w:rPr>
-          <w:b/>
-          <w:sz w:val="32"/>
-          <w:szCs w:val="32"/>
-        </w:rPr>
-      </w:pPr>
-      <w:r>
-        <w:rPr>
-          <w:b/>
-          <w:sz w:val="32"/>
-          <w:szCs w:val="32"/>
-        </w:rPr>
-        <w:lastRenderedPageBreak/>
-        <w:t>Test</w:t>
-      </w:r>
-    </w:p>
-    <w:p>
-      <w:pPr>
-        <w:rPr>
-          <w:sz w:val="28"/>
-          <w:szCs w:val="28"/>
-        </w:rPr>
-      </w:pPr>
-      <w:r>
-        <w:rPr>
-          <w:b/>
-          <w:sz w:val="32"/>
-          <w:szCs w:val="32"/>
-        </w:rPr>
-        <w:tab/>
-      </w:r>
-      <w:r>
-        <w:rPr>
-          <w:sz w:val="28"/>
-          <w:szCs w:val="28"/>
-        </w:rPr>
-        <w:t>Test d’acceptation</w:t>
-      </w:r>
-      <w:r>
-        <w:rPr>
-          <w:sz w:val="28"/>
-          <w:szCs w:val="28"/>
-        </w:rPr>
-        <w:t> :</w:t>
-      </w:r>
-    </w:p>
-    <w:p>
-      <w:pPr>
-        <w:rPr>
-          <w:sz w:val="26"/>
-          <w:szCs w:val="26"/>
-        </w:rPr>
-      </w:pPr>
-      <w:r>
-        <w:rPr>
-          <w:sz w:val="28"/>
-          <w:szCs w:val="28"/>
-        </w:rPr>
-        <w:tab/>
-      </w:r>
-      <w:r>
-        <w:rPr>
-          <w:sz w:val="26"/>
-          <w:szCs w:val="26"/>
-        </w:rPr>
-        <w:t xml:space="preserve">C’est un type de test qui permet de vérifier si toutes les exigences client, décrites dans le cahier des charges correspondent </w:t>
-      </w:r>
-      <w:r>
-        <w:rPr>
-          <w:sz w:val="26"/>
-          <w:szCs w:val="26"/>
-        </w:rPr>
-        <w:t>aux chaque attentes</w:t>
-      </w:r>
-      <w:r>
-        <w:rPr>
-          <w:sz w:val="26"/>
-          <w:szCs w:val="26"/>
-        </w:rPr>
-        <w:t xml:space="preserve"> du produit défini dans chaque livrable. </w:t>
-      </w:r>
-      <w:r>
-        <w:rPr>
-          <w:sz w:val="26"/>
-          <w:szCs w:val="26"/>
-        </w:rPr>
-        <w:t>Elle est aussi décrite à partir de l’activité de spécification grâce à la réalisation des maquettes.</w:t>
-      </w:r>
-    </w:p>
-    <w:p>
-      <w:pPr>
-        <w:rPr>
-          <w:sz w:val="26"/>
-          <w:szCs w:val="26"/>
-        </w:rPr>
-      </w:pPr>
-      <w:r>
-        <w:rPr>
-          <w:sz w:val="26"/>
-          <w:szCs w:val="26"/>
-        </w:rPr>
-        <w:tab/>
-        <w:t>Nous retrouvons les tests d’acceptation réalisé à partir des attentes du clients et des maquettes, et valider après la programmation si cette dernière correspond bien.</w:t>
-      </w:r>
-    </w:p>
-    <w:p>
-      <w:pPr>
-        <w:rPr>
-          <w:sz w:val="26"/>
-          <w:szCs w:val="26"/>
-        </w:rPr>
-      </w:pPr>
-    </w:p>
-    <w:p>
-      <w:pPr>
-        <w:rPr>
-          <w:sz w:val="28"/>
-          <w:szCs w:val="28"/>
-        </w:rPr>
-      </w:pPr>
-      <w:r>
-        <w:rPr>
-          <w:sz w:val="28"/>
-          <w:szCs w:val="28"/>
-        </w:rPr>
-        <w:tab/>
-        <w:t>Test d’intégration</w:t>
-      </w:r>
-      <w:r>
-        <w:rPr>
-          <w:sz w:val="28"/>
-          <w:szCs w:val="28"/>
-        </w:rPr>
-        <w:t> :</w:t>
-      </w:r>
-    </w:p>
-    <w:p>
-      <w:pPr>
-        <w:rPr>
-          <w:sz w:val="28"/>
-          <w:szCs w:val="28"/>
-        </w:rPr>
-      </w:pPr>
-      <w:r>
-        <w:rPr>
-          <w:sz w:val="28"/>
-          <w:szCs w:val="28"/>
-        </w:rPr>
-        <w:tab/>
-        <w:t>C’est un type de test qui permet de vérifier si les exigences du client sur la navigabilité entre les composants correspondent bien. Les tests sont réalisés à partir du cahier des charges et approfondi dans la conception architecturale dans la partie conception.</w:t>
-      </w:r>
-    </w:p>
-    <w:p>
-      <w:pPr>
-        <w:rPr>
-          <w:sz w:val="28"/>
-          <w:szCs w:val="28"/>
-        </w:rPr>
-      </w:pPr>
-      <w:r>
-        <w:rPr>
-          <w:sz w:val="28"/>
-          <w:szCs w:val="28"/>
-        </w:rPr>
-        <w:tab/>
-        <w:t>Nous retrouvons les tests d’intégration réalisé à partir des attentes du clients et de la conception architecturale. La conception architecturale permet de voir si une page appelle l’autre. Ces tests sont validés après la programmation de toutes les pages html et si toutes les interactions entre les pages correspondent bien.</w:t>
-      </w:r>
     </w:p>
     <w:sectPr>
       <w:pgSz w:w="11906" w:h="16838"/>
@@ -4682,7 +4859,7 @@
 </file>
 
 <file path=customXml/itemProps1.xml><?xml version="1.0" encoding="utf-8"?>
-<ds:datastoreItem xmlns:ds="http://schemas.openxmlformats.org/officeDocument/2006/customXml" ds:itemID="{1D6D189F-7677-4AE4-859D-56B87699E17B}">
+<ds:datastoreItem xmlns:ds="http://schemas.openxmlformats.org/officeDocument/2006/customXml" ds:itemID="{31B38C18-48A4-4D84-B49B-9C3F4081CE13}">
   <ds:schemaRefs>
     <ds:schemaRef ds:uri="http://schemas.openxmlformats.org/officeDocument/2006/bibliography"/>
   </ds:schemaRefs>

</xml_diff>